<commit_message>
update refactor and command lines
</commit_message>
<xml_diff>
--- a/documentatie/Documentatie/Definition of Done.docx
+++ b/documentatie/Documentatie/Definition of Done.docx
@@ -73,7 +73,6 @@
               </w:rPr>
               <w:t xml:space="preserve">Project: </w:t>
             </w:r>
-            <w:proofErr w:type="spellStart"/>
             <w:r>
               <w:rPr>
                 <w:rFonts w:ascii="Arial" w:hAnsi="Arial" w:cs="Arial"/>
@@ -81,17 +80,7 @@
                 <w:szCs w:val="24"/>
                 <w:lang w:val="en-NL"/>
               </w:rPr>
-              <w:t>Uneed</w:t>
-            </w:r>
-            <w:proofErr w:type="spellEnd"/>
-            <w:r>
-              <w:rPr>
-                <w:rFonts w:ascii="Arial" w:hAnsi="Arial" w:cs="Arial"/>
-                <w:sz w:val="24"/>
-                <w:szCs w:val="24"/>
-                <w:lang w:val="en-NL"/>
-              </w:rPr>
-              <w:t>-IT</w:t>
+              <w:t>Uneed-IT</w:t>
             </w:r>
           </w:p>
           <w:p>
@@ -117,18 +106,8 @@
                 <w:sz w:val="24"/>
                 <w:szCs w:val="24"/>
               </w:rPr>
-              <w:t xml:space="preserve">Vasco, Ramino, Aaron, </w:t>
+              <w:t>Vasco, Ramino, Aaron, kevin</w:t>
             </w:r>
-            <w:proofErr w:type="spellStart"/>
-            <w:r>
-              <w:rPr>
-                <w:rFonts w:ascii="Arial" w:hAnsi="Arial" w:cs="Arial"/>
-                <w:sz w:val="24"/>
-                <w:szCs w:val="24"/>
-              </w:rPr>
-              <w:t>kevin</w:t>
-            </w:r>
-            <w:proofErr w:type="spellEnd"/>
           </w:p>
         </w:tc>
         <w:tc>
@@ -194,69 +173,15 @@
           <w:sz w:val="24"/>
           <w:szCs w:val="24"/>
         </w:rPr>
-        <w:t xml:space="preserve"> het </w:t>
-      </w:r>
-      <w:proofErr w:type="spellStart"/>
-      <w:r>
-        <w:rPr>
-          <w:rFonts w:ascii="Arial" w:hAnsi="Arial" w:cs="Arial"/>
-          <w:sz w:val="24"/>
-          <w:szCs w:val="24"/>
-        </w:rPr>
-        <w:t>framework</w:t>
-      </w:r>
-      <w:proofErr w:type="spellEnd"/>
-      <w:r>
-        <w:rPr>
-          <w:rFonts w:ascii="Arial" w:hAnsi="Arial" w:cs="Arial"/>
-          <w:sz w:val="24"/>
-          <w:szCs w:val="24"/>
-        </w:rPr>
-        <w:t xml:space="preserve"> </w:t>
-      </w:r>
-      <w:proofErr w:type="spellStart"/>
-      <w:r>
-        <w:rPr>
-          <w:rFonts w:ascii="Arial" w:hAnsi="Arial" w:cs="Arial"/>
-          <w:sz w:val="24"/>
-          <w:szCs w:val="24"/>
-        </w:rPr>
-        <w:t>Laravel</w:t>
-      </w:r>
-      <w:proofErr w:type="spellEnd"/>
-      <w:r>
-        <w:rPr>
-          <w:rFonts w:ascii="Arial" w:hAnsi="Arial" w:cs="Arial"/>
-          <w:sz w:val="24"/>
-          <w:szCs w:val="24"/>
-        </w:rPr>
-        <w:t xml:space="preserve"> wordt gebruik en</w:t>
-      </w:r>
-      <w:r>
-        <w:rPr>
-          <w:rFonts w:ascii="Arial" w:hAnsi="Arial" w:cs="Arial"/>
-          <w:sz w:val="24"/>
-          <w:szCs w:val="24"/>
-        </w:rPr>
-        <w:t xml:space="preserve"> dat er </w:t>
-      </w:r>
-      <w:proofErr w:type="spellStart"/>
-      <w:r>
-        <w:rPr>
-          <w:rFonts w:ascii="Arial" w:hAnsi="Arial" w:cs="Arial"/>
-          <w:sz w:val="24"/>
-          <w:szCs w:val="24"/>
-        </w:rPr>
-        <w:t>command-lines</w:t>
-      </w:r>
-      <w:proofErr w:type="spellEnd"/>
-      <w:r>
-        <w:rPr>
-          <w:rFonts w:ascii="Arial" w:hAnsi="Arial" w:cs="Arial"/>
-          <w:sz w:val="24"/>
-          <w:szCs w:val="24"/>
-        </w:rPr>
-        <w:t xml:space="preserve"> zijn neergezet zodat de docent we</w:t>
+        <w:t xml:space="preserve"> het framework Laravel wordt gebruik en</w:t>
+      </w:r>
+      <w:r>
+        <w:rPr>
+          <w:rFonts w:ascii="Arial" w:hAnsi="Arial" w:cs="Arial"/>
+          <w:sz w:val="24"/>
+          <w:szCs w:val="24"/>
+        </w:rPr>
+        <w:t xml:space="preserve"> dat er command-lines zijn neergezet zodat de docent we</w:t>
       </w:r>
       <w:r>
         <w:rPr>
@@ -333,9 +258,22 @@
           <w:szCs w:val="24"/>
           <w:shd w:val="clear" w:color="auto" w:fill="FFFFFF"/>
         </w:rPr>
-        <w:t xml:space="preserve">Als gebruiker wil ik het logo en de bedrijfskleuren op de website zien, zodat ik </w:t>
-      </w:r>
-      <w:proofErr w:type="spellStart"/>
+        <w:t>Als gebruiker wil ik het logo en de bedrijfskleuren op de website zien, zodat ik UNeed IT kan herkennen.</w:t>
+      </w:r>
+    </w:p>
+    <w:p>
+      <w:pPr>
+        <w:pStyle w:val="Lijstalinea"/>
+        <w:numPr>
+          <w:ilvl w:val="0"/>
+          <w:numId w:val="1"/>
+        </w:numPr>
+        <w:rPr>
+          <w:rFonts w:ascii="Arial" w:hAnsi="Arial" w:cs="Arial"/>
+          <w:sz w:val="24"/>
+          <w:szCs w:val="24"/>
+        </w:rPr>
+      </w:pPr>
       <w:r>
         <w:rPr>
           <w:rFonts w:ascii="Arial" w:hAnsi="Arial" w:cs="Arial"/>
@@ -344,9 +282,44 @@
           <w:szCs w:val="24"/>
           <w:shd w:val="clear" w:color="auto" w:fill="FFFFFF"/>
         </w:rPr>
-        <w:t>UNeed</w:t>
-      </w:r>
-      <w:proofErr w:type="spellEnd"/>
+        <w:t>Als gebruiker wil ik een pagina zien met een beschrijving van de diensten die UNeed IT levert, zodat ik kan begrijpen wat het bedrijf aanbiedt.</w:t>
+      </w:r>
+    </w:p>
+    <w:p>
+      <w:pPr>
+        <w:pStyle w:val="Lijstalinea"/>
+        <w:numPr>
+          <w:ilvl w:val="0"/>
+          <w:numId w:val="1"/>
+        </w:numPr>
+        <w:rPr>
+          <w:rFonts w:ascii="Arial" w:hAnsi="Arial" w:cs="Arial"/>
+          <w:sz w:val="24"/>
+          <w:szCs w:val="24"/>
+        </w:rPr>
+      </w:pPr>
+      <w:r>
+        <w:rPr>
+          <w:rFonts w:ascii="Arial" w:hAnsi="Arial" w:cs="Arial"/>
+          <w:sz w:val="24"/>
+          <w:szCs w:val="24"/>
+        </w:rPr>
+        <w:t>Als gebruiker wil ik direct zichtbare contactinformatie hebben wanneer de website geladen is, zodat ik snel contact kan opnemen met U Need IT.</w:t>
+      </w:r>
+    </w:p>
+    <w:p>
+      <w:pPr>
+        <w:pStyle w:val="Lijstalinea"/>
+        <w:numPr>
+          <w:ilvl w:val="0"/>
+          <w:numId w:val="1"/>
+        </w:numPr>
+        <w:rPr>
+          <w:rFonts w:ascii="Arial" w:hAnsi="Arial" w:cs="Arial"/>
+          <w:sz w:val="24"/>
+          <w:szCs w:val="24"/>
+        </w:rPr>
+      </w:pPr>
       <w:r>
         <w:rPr>
           <w:rFonts w:ascii="Arial" w:hAnsi="Arial" w:cs="Arial"/>
@@ -355,7 +328,7 @@
           <w:szCs w:val="24"/>
           <w:shd w:val="clear" w:color="auto" w:fill="FFFFFF"/>
         </w:rPr>
-        <w:t xml:space="preserve"> IT kan herkennen.</w:t>
+        <w:t>Als gebruiker wil ik een formulier op de zakelijke pagina hebben waarmee ik reparatieverzoeken/offertes kan versturen, zodat ik mijn probleem kan melden en een prijsopgave kan ontvangen.</w:t>
       </w:r>
     </w:p>
     <w:p>
@@ -379,9 +352,22 @@
           <w:szCs w:val="24"/>
           <w:shd w:val="clear" w:color="auto" w:fill="FFFFFF"/>
         </w:rPr>
-        <w:t xml:space="preserve">Als gebruiker wil ik een pagina zien met een beschrijving van de diensten die </w:t>
-      </w:r>
-      <w:proofErr w:type="spellStart"/>
+        <w:t>Als gebruiker wil ik de mogelijkheid hebben om offertes aan te vragen via een formulier dat opgeslagen kan worden in een database, zodat mijn aanvraag verwerkt kan worden.</w:t>
+      </w:r>
+    </w:p>
+    <w:p>
+      <w:pPr>
+        <w:pStyle w:val="Lijstalinea"/>
+        <w:numPr>
+          <w:ilvl w:val="0"/>
+          <w:numId w:val="1"/>
+        </w:numPr>
+        <w:rPr>
+          <w:rFonts w:ascii="Arial" w:hAnsi="Arial" w:cs="Arial"/>
+          <w:sz w:val="24"/>
+          <w:szCs w:val="24"/>
+        </w:rPr>
+      </w:pPr>
       <w:r>
         <w:rPr>
           <w:rFonts w:ascii="Arial" w:hAnsi="Arial" w:cs="Arial"/>
@@ -390,9 +376,22 @@
           <w:szCs w:val="24"/>
           <w:shd w:val="clear" w:color="auto" w:fill="FFFFFF"/>
         </w:rPr>
-        <w:t>UNeed</w:t>
-      </w:r>
-      <w:proofErr w:type="spellEnd"/>
+        <w:t>Als beheerder wil ik alle verzoeken en offertes kunnen inzien</w:t>
+      </w:r>
+    </w:p>
+    <w:p>
+      <w:pPr>
+        <w:pStyle w:val="Lijstalinea"/>
+        <w:numPr>
+          <w:ilvl w:val="0"/>
+          <w:numId w:val="1"/>
+        </w:numPr>
+        <w:rPr>
+          <w:rFonts w:ascii="Arial" w:hAnsi="Arial" w:cs="Arial"/>
+          <w:sz w:val="24"/>
+          <w:szCs w:val="24"/>
+        </w:rPr>
+      </w:pPr>
       <w:r>
         <w:rPr>
           <w:rFonts w:ascii="Arial" w:hAnsi="Arial" w:cs="Arial"/>
@@ -401,47 +400,7 @@
           <w:szCs w:val="24"/>
           <w:shd w:val="clear" w:color="auto" w:fill="FFFFFF"/>
         </w:rPr>
-        <w:t xml:space="preserve"> IT levert, zodat ik kan begrijpen wat het bedrijf aanbiedt.</w:t>
-      </w:r>
-    </w:p>
-    <w:p>
-      <w:pPr>
-        <w:pStyle w:val="Lijstalinea"/>
-        <w:numPr>
-          <w:ilvl w:val="0"/>
-          <w:numId w:val="1"/>
-        </w:numPr>
-        <w:rPr>
-          <w:rFonts w:ascii="Arial" w:hAnsi="Arial" w:cs="Arial"/>
-          <w:sz w:val="24"/>
-          <w:szCs w:val="24"/>
-        </w:rPr>
-      </w:pPr>
-      <w:r>
-        <w:rPr>
-          <w:rFonts w:ascii="Arial" w:hAnsi="Arial" w:cs="Arial"/>
-          <w:sz w:val="24"/>
-          <w:szCs w:val="24"/>
-        </w:rPr>
-        <w:t xml:space="preserve">Als gebruiker wil ik direct zichtbare contactinformatie hebben wanneer de website geladen is, zodat ik snel contact kan opnemen met U </w:t>
-      </w:r>
-      <w:proofErr w:type="spellStart"/>
-      <w:r>
-        <w:rPr>
-          <w:rFonts w:ascii="Arial" w:hAnsi="Arial" w:cs="Arial"/>
-          <w:sz w:val="24"/>
-          <w:szCs w:val="24"/>
-        </w:rPr>
-        <w:t>Need</w:t>
-      </w:r>
-      <w:proofErr w:type="spellEnd"/>
-      <w:r>
-        <w:rPr>
-          <w:rFonts w:ascii="Arial" w:hAnsi="Arial" w:cs="Arial"/>
-          <w:sz w:val="24"/>
-          <w:szCs w:val="24"/>
-        </w:rPr>
-        <w:t xml:space="preserve"> IT.</w:t>
+        <w:t>Als gebruiker wil ik informatie zien over bezorgdiensten zoals UPS, DHL, HOMERR, zodat ik kan kiezen voor ophalen en verzenden van pakketten.</w:t>
       </w:r>
     </w:p>
     <w:p>
@@ -465,7 +424,7 @@
           <w:szCs w:val="24"/>
           <w:shd w:val="clear" w:color="auto" w:fill="FFFFFF"/>
         </w:rPr>
-        <w:t>Als gebruiker wil ik een formulier op de zakelijke pagina hebben waarmee ik reparatieverzoeken/offertes kan versturen, zodat ik mijn probleem kan melden en een prijsopgave kan ontvangen.</w:t>
+        <w:t>Als gebruiker wil ik achtergrondinformatie over de eigenaar van het bedrijf zien, zodat ik meer vertrouwen krijg in UNeed IT.</w:t>
       </w:r>
     </w:p>
     <w:p>
@@ -489,7 +448,7 @@
           <w:szCs w:val="24"/>
           <w:shd w:val="clear" w:color="auto" w:fill="FFFFFF"/>
         </w:rPr>
-        <w:t>Als gebruiker wil ik de mogelijkheid hebben om offertes aan te vragen via een formulier dat opgeslagen kan worden in een database, zodat mijn aanvraag verwerkt kan worden.</w:t>
+        <w:t>Als gebruiker wil ik een FAQ-pagina hebben, zodat ik antwoorden kan vinden op veelgestelde vragen.</w:t>
       </w:r>
     </w:p>
     <w:p>
@@ -513,7 +472,49 @@
           <w:szCs w:val="24"/>
           <w:shd w:val="clear" w:color="auto" w:fill="FFFFFF"/>
         </w:rPr>
-        <w:t>Als beheerder wil ik alle verzoeken en offertes kunnen inzien</w:t>
+        <w:t>Als gebruiker wil ik de prijzen van reparaties en de verwachte duur ervan kunnen bekijken, zodat ik een idee krijg van de kosten en tijd die nodig zijn.</w:t>
+      </w:r>
+    </w:p>
+    <w:p>
+      <w:pPr>
+        <w:rPr>
+          <w:rFonts w:ascii="Arial" w:hAnsi="Arial" w:cs="Arial"/>
+          <w:sz w:val="24"/>
+          <w:szCs w:val="24"/>
+        </w:rPr>
+      </w:pPr>
+    </w:p>
+    <w:p>
+      <w:pPr>
+        <w:rPr>
+          <w:rFonts w:ascii="Arial" w:hAnsi="Arial" w:cs="Arial"/>
+          <w:sz w:val="24"/>
+          <w:szCs w:val="24"/>
+        </w:rPr>
+      </w:pPr>
+    </w:p>
+    <w:p>
+      <w:pPr>
+        <w:pStyle w:val="Lijstalinea"/>
+        <w:numPr>
+          <w:ilvl w:val="0"/>
+          <w:numId w:val="1"/>
+        </w:numPr>
+        <w:rPr>
+          <w:rFonts w:ascii="Arial" w:hAnsi="Arial" w:cs="Arial"/>
+          <w:sz w:val="24"/>
+          <w:szCs w:val="24"/>
+        </w:rPr>
+      </w:pPr>
+      <w:r>
+        <w:rPr>
+          <w:rFonts w:ascii="Arial" w:hAnsi="Arial" w:cs="Arial"/>
+          <w:b/>
+          <w:bCs/>
+          <w:sz w:val="24"/>
+          <w:szCs w:val="24"/>
+        </w:rPr>
+        <w:t>Extra eisen?</w:t>
       </w:r>
     </w:p>
     <w:p>
@@ -537,211 +538,7 @@
           <w:szCs w:val="24"/>
           <w:shd w:val="clear" w:color="auto" w:fill="FFFFFF"/>
         </w:rPr>
-        <w:t>Als gebruiker wil ik informatie zien over bezorgdiensten zoals UPS, DHL, HOMERR, zodat ik kan kiezen voor ophalen en verzenden van pakketten.</w:t>
-      </w:r>
-    </w:p>
-    <w:p>
-      <w:pPr>
-        <w:pStyle w:val="Lijstalinea"/>
-        <w:numPr>
-          <w:ilvl w:val="0"/>
-          <w:numId w:val="1"/>
-        </w:numPr>
-        <w:rPr>
-          <w:rFonts w:ascii="Arial" w:hAnsi="Arial" w:cs="Arial"/>
-          <w:sz w:val="24"/>
-          <w:szCs w:val="24"/>
-        </w:rPr>
-      </w:pPr>
-      <w:r>
-        <w:rPr>
-          <w:rFonts w:ascii="Arial" w:hAnsi="Arial" w:cs="Arial"/>
-          <w:color w:val="000000"/>
-          <w:sz w:val="24"/>
-          <w:szCs w:val="24"/>
-          <w:shd w:val="clear" w:color="auto" w:fill="FFFFFF"/>
-        </w:rPr>
-        <w:t xml:space="preserve">Als gebruiker wil ik achtergrondinformatie over de eigenaar van het bedrijf zien, zodat ik meer vertrouwen krijg in </w:t>
-      </w:r>
-      <w:proofErr w:type="spellStart"/>
-      <w:r>
-        <w:rPr>
-          <w:rFonts w:ascii="Arial" w:hAnsi="Arial" w:cs="Arial"/>
-          <w:color w:val="000000"/>
-          <w:sz w:val="24"/>
-          <w:szCs w:val="24"/>
-          <w:shd w:val="clear" w:color="auto" w:fill="FFFFFF"/>
-        </w:rPr>
-        <w:t>UNeed</w:t>
-      </w:r>
-      <w:proofErr w:type="spellEnd"/>
-      <w:r>
-        <w:rPr>
-          <w:rFonts w:ascii="Arial" w:hAnsi="Arial" w:cs="Arial"/>
-          <w:color w:val="000000"/>
-          <w:sz w:val="24"/>
-          <w:szCs w:val="24"/>
-          <w:shd w:val="clear" w:color="auto" w:fill="FFFFFF"/>
-        </w:rPr>
-        <w:t xml:space="preserve"> IT.</w:t>
-      </w:r>
-    </w:p>
-    <w:p>
-      <w:pPr>
-        <w:pStyle w:val="Lijstalinea"/>
-        <w:numPr>
-          <w:ilvl w:val="0"/>
-          <w:numId w:val="1"/>
-        </w:numPr>
-        <w:rPr>
-          <w:rFonts w:ascii="Arial" w:hAnsi="Arial" w:cs="Arial"/>
-          <w:sz w:val="24"/>
-          <w:szCs w:val="24"/>
-        </w:rPr>
-      </w:pPr>
-      <w:r>
-        <w:rPr>
-          <w:rFonts w:ascii="Arial" w:hAnsi="Arial" w:cs="Arial"/>
-          <w:color w:val="000000"/>
-          <w:sz w:val="24"/>
-          <w:szCs w:val="24"/>
-          <w:shd w:val="clear" w:color="auto" w:fill="FFFFFF"/>
-        </w:rPr>
-        <w:t xml:space="preserve">Als gebruiker wil ik een FAQ-pagina hebben, zodat ik antwoorden kan vinden op </w:t>
-      </w:r>
-      <w:proofErr w:type="spellStart"/>
-      <w:r>
-        <w:rPr>
-          <w:rFonts w:ascii="Arial" w:hAnsi="Arial" w:cs="Arial"/>
-          <w:color w:val="000000"/>
-          <w:sz w:val="24"/>
-          <w:szCs w:val="24"/>
-          <w:shd w:val="clear" w:color="auto" w:fill="FFFFFF"/>
-        </w:rPr>
-        <w:t>veelgestelde</w:t>
-      </w:r>
-      <w:proofErr w:type="spellEnd"/>
-      <w:r>
-        <w:rPr>
-          <w:rFonts w:ascii="Arial" w:hAnsi="Arial" w:cs="Arial"/>
-          <w:color w:val="000000"/>
-          <w:sz w:val="24"/>
-          <w:szCs w:val="24"/>
-          <w:shd w:val="clear" w:color="auto" w:fill="FFFFFF"/>
-        </w:rPr>
-        <w:t xml:space="preserve"> vragen.</w:t>
-      </w:r>
-    </w:p>
-    <w:p>
-      <w:pPr>
-        <w:pStyle w:val="Lijstalinea"/>
-        <w:numPr>
-          <w:ilvl w:val="0"/>
-          <w:numId w:val="1"/>
-        </w:numPr>
-        <w:rPr>
-          <w:rFonts w:ascii="Arial" w:hAnsi="Arial" w:cs="Arial"/>
-          <w:sz w:val="24"/>
-          <w:szCs w:val="24"/>
-        </w:rPr>
-      </w:pPr>
-      <w:r>
-        <w:rPr>
-          <w:rFonts w:ascii="Arial" w:hAnsi="Arial" w:cs="Arial"/>
-          <w:color w:val="000000"/>
-          <w:sz w:val="24"/>
-          <w:szCs w:val="24"/>
-          <w:shd w:val="clear" w:color="auto" w:fill="FFFFFF"/>
-        </w:rPr>
-        <w:t>Als gebruiker wil ik de prijzen van reparaties en de verwachte duur ervan kunnen bekijken, zodat ik een idee krijg van de kosten en tijd die nodig zijn.</w:t>
-      </w:r>
-    </w:p>
-    <w:p>
-      <w:pPr>
-        <w:rPr>
-          <w:rFonts w:ascii="Arial" w:hAnsi="Arial" w:cs="Arial"/>
-          <w:sz w:val="24"/>
-          <w:szCs w:val="24"/>
-        </w:rPr>
-      </w:pPr>
-    </w:p>
-    <w:p>
-      <w:pPr>
-        <w:rPr>
-          <w:rFonts w:ascii="Arial" w:hAnsi="Arial" w:cs="Arial"/>
-          <w:sz w:val="24"/>
-          <w:szCs w:val="24"/>
-        </w:rPr>
-      </w:pPr>
-    </w:p>
-    <w:p>
-      <w:pPr>
-        <w:pStyle w:val="Lijstalinea"/>
-        <w:numPr>
-          <w:ilvl w:val="0"/>
-          <w:numId w:val="1"/>
-        </w:numPr>
-        <w:rPr>
-          <w:rFonts w:ascii="Arial" w:hAnsi="Arial" w:cs="Arial"/>
-          <w:sz w:val="24"/>
-          <w:szCs w:val="24"/>
-        </w:rPr>
-      </w:pPr>
-      <w:r>
-        <w:rPr>
-          <w:rFonts w:ascii="Arial" w:hAnsi="Arial" w:cs="Arial"/>
-          <w:b/>
-          <w:bCs/>
-          <w:sz w:val="24"/>
-          <w:szCs w:val="24"/>
-        </w:rPr>
-        <w:t>Extra eisen?</w:t>
-      </w:r>
-    </w:p>
-    <w:p>
-      <w:pPr>
-        <w:pStyle w:val="Lijstalinea"/>
-        <w:numPr>
-          <w:ilvl w:val="0"/>
-          <w:numId w:val="1"/>
-        </w:numPr>
-        <w:rPr>
-          <w:rFonts w:ascii="Arial" w:hAnsi="Arial" w:cs="Arial"/>
-          <w:sz w:val="24"/>
-          <w:szCs w:val="24"/>
-        </w:rPr>
-      </w:pPr>
-      <w:r>
-        <w:rPr>
-          <w:rFonts w:ascii="Arial" w:hAnsi="Arial" w:cs="Arial"/>
-          <w:color w:val="000000"/>
-          <w:sz w:val="24"/>
-          <w:szCs w:val="24"/>
-          <w:shd w:val="clear" w:color="auto" w:fill="FFFFFF"/>
-        </w:rPr>
-        <w:t xml:space="preserve">Als gebruiker wil ik reviews van klanten over het bedrijf zien, zodat ik de reputatie van U </w:t>
-      </w:r>
-      <w:proofErr w:type="spellStart"/>
-      <w:r>
-        <w:rPr>
-          <w:rFonts w:ascii="Arial" w:hAnsi="Arial" w:cs="Arial"/>
-          <w:color w:val="000000"/>
-          <w:sz w:val="24"/>
-          <w:szCs w:val="24"/>
-          <w:shd w:val="clear" w:color="auto" w:fill="FFFFFF"/>
-        </w:rPr>
-        <w:t>Need</w:t>
-      </w:r>
-      <w:proofErr w:type="spellEnd"/>
-      <w:r>
-        <w:rPr>
-          <w:rFonts w:ascii="Arial" w:hAnsi="Arial" w:cs="Arial"/>
-          <w:color w:val="000000"/>
-          <w:sz w:val="24"/>
-          <w:szCs w:val="24"/>
-          <w:shd w:val="clear" w:color="auto" w:fill="FFFFFF"/>
-        </w:rPr>
-        <w:t xml:space="preserve"> IT kan beoordelen.</w:t>
+        <w:t>Als gebruiker wil ik reviews van klanten over het bedrijf zien, zodat ik de reputatie van U Need IT kan beoordelen.</w:t>
       </w:r>
     </w:p>
     <w:p>
@@ -838,29 +635,7 @@
           <w:szCs w:val="24"/>
           <w:shd w:val="clear" w:color="auto" w:fill="FFFFFF"/>
         </w:rPr>
-        <w:t xml:space="preserve">Als gebruiker wil ik verwijzingen naar behaalde certificaten zien, zodat ik het professionele niveau van </w:t>
-      </w:r>
-      <w:proofErr w:type="spellStart"/>
-      <w:r>
-        <w:rPr>
-          <w:rFonts w:ascii="Arial" w:hAnsi="Arial" w:cs="Arial"/>
-          <w:color w:val="000000"/>
-          <w:sz w:val="24"/>
-          <w:szCs w:val="24"/>
-          <w:shd w:val="clear" w:color="auto" w:fill="FFFFFF"/>
-        </w:rPr>
-        <w:t>UNeed</w:t>
-      </w:r>
-      <w:proofErr w:type="spellEnd"/>
-      <w:r>
-        <w:rPr>
-          <w:rFonts w:ascii="Arial" w:hAnsi="Arial" w:cs="Arial"/>
-          <w:color w:val="000000"/>
-          <w:sz w:val="24"/>
-          <w:szCs w:val="24"/>
-          <w:shd w:val="clear" w:color="auto" w:fill="FFFFFF"/>
-        </w:rPr>
-        <w:t xml:space="preserve"> IT kan beoordelen.</w:t>
+        <w:t>Als gebruiker wil ik verwijzingen naar behaalde certificaten zien, zodat ik het professionele niveau van UNeed IT kan beoordelen.</w:t>
       </w:r>
     </w:p>
     <w:p>
@@ -915,18 +690,8 @@
           <w:sz w:val="24"/>
           <w:szCs w:val="24"/>
         </w:rPr>
-        <w:t xml:space="preserve">Alle code is voorzien van </w:t>
-      </w:r>
-      <w:proofErr w:type="spellStart"/>
-      <w:r>
-        <w:rPr>
-          <w:rFonts w:ascii="Arial" w:hAnsi="Arial" w:cs="Arial"/>
-          <w:sz w:val="24"/>
-          <w:szCs w:val="24"/>
-        </w:rPr>
-        <w:t>command-lines</w:t>
-      </w:r>
-      <w:proofErr w:type="spellEnd"/>
+        <w:t>Alle code is voorzien van command-lines</w:t>
+      </w:r>
     </w:p>
     <w:p>
       <w:pPr>
@@ -973,7 +738,23 @@
           <w:sz w:val="24"/>
           <w:szCs w:val="24"/>
         </w:rPr>
-        <w:t xml:space="preserve">Alle classes en functies zijn geschreven in </w:t>
+        <w:t>Alle classes en functies</w:t>
+      </w:r>
+      <w:r>
+        <w:rPr>
+          <w:rFonts w:ascii="Arial" w:hAnsi="Arial" w:cs="Arial"/>
+          <w:sz w:val="24"/>
+          <w:szCs w:val="24"/>
+        </w:rPr>
+        <w:t>/controllers</w:t>
+      </w:r>
+      <w:r>
+        <w:rPr>
+          <w:rFonts w:ascii="Arial" w:hAnsi="Arial" w:cs="Arial"/>
+          <w:sz w:val="24"/>
+          <w:szCs w:val="24"/>
+        </w:rPr>
+        <w:t xml:space="preserve"> zijn geschreven in </w:t>
       </w:r>
       <w:r>
         <w:rPr>
@@ -997,83 +778,63 @@
           <w:sz w:val="24"/>
           <w:szCs w:val="24"/>
         </w:rPr>
-        <w:t xml:space="preserve"> semi-</w:t>
-      </w:r>
-      <w:proofErr w:type="spellStart"/>
-      <w:r>
-        <w:rPr>
-          <w:rFonts w:ascii="Arial" w:hAnsi="Arial" w:cs="Arial"/>
-          <w:sz w:val="24"/>
-          <w:szCs w:val="24"/>
-        </w:rPr>
-        <w:t>PascalCase</w:t>
-      </w:r>
-      <w:proofErr w:type="spellEnd"/>
-    </w:p>
-    <w:p>
-      <w:pPr>
-        <w:pStyle w:val="Lijstalinea"/>
-        <w:numPr>
-          <w:ilvl w:val="0"/>
-          <w:numId w:val="1"/>
-        </w:numPr>
-        <w:rPr>
-          <w:rFonts w:ascii="Arial" w:hAnsi="Arial" w:cs="Arial"/>
-          <w:b/>
-          <w:bCs/>
-          <w:sz w:val="24"/>
-          <w:szCs w:val="24"/>
-        </w:rPr>
-      </w:pPr>
-      <w:r>
-        <w:rPr>
-          <w:rFonts w:ascii="Arial" w:hAnsi="Arial" w:cs="Arial"/>
-          <w:sz w:val="24"/>
-          <w:szCs w:val="24"/>
-        </w:rPr>
-        <w:t>Javascript</w:t>
-      </w:r>
-    </w:p>
-    <w:p>
-      <w:pPr>
-        <w:pStyle w:val="Lijstalinea"/>
-        <w:numPr>
-          <w:ilvl w:val="0"/>
-          <w:numId w:val="1"/>
-        </w:numPr>
-        <w:rPr>
-          <w:rFonts w:ascii="Arial" w:hAnsi="Arial" w:cs="Arial"/>
-          <w:b/>
-          <w:bCs/>
-          <w:sz w:val="24"/>
-          <w:szCs w:val="24"/>
-        </w:rPr>
-      </w:pPr>
-      <w:r>
-        <w:rPr>
-          <w:rFonts w:ascii="Arial" w:hAnsi="Arial" w:cs="Arial"/>
-          <w:sz w:val="24"/>
-          <w:szCs w:val="24"/>
-        </w:rPr>
-        <w:t xml:space="preserve">Alle variabelen worden in </w:t>
-      </w:r>
-      <w:proofErr w:type="spellStart"/>
-      <w:r>
-        <w:rPr>
-          <w:rFonts w:ascii="Arial" w:hAnsi="Arial" w:cs="Arial"/>
-          <w:sz w:val="24"/>
-          <w:szCs w:val="24"/>
-        </w:rPr>
-        <w:t>snakecase</w:t>
-      </w:r>
-      <w:proofErr w:type="spellEnd"/>
-      <w:r>
-        <w:rPr>
-          <w:rFonts w:ascii="Arial" w:hAnsi="Arial" w:cs="Arial"/>
-          <w:sz w:val="24"/>
-          <w:szCs w:val="24"/>
-        </w:rPr>
-        <w:t xml:space="preserve"> geschreven</w:t>
+        <w:t xml:space="preserve"> semi-PascalCase</w:t>
+      </w:r>
+    </w:p>
+    <w:p>
+      <w:pPr>
+        <w:pStyle w:val="Lijstalinea"/>
+        <w:numPr>
+          <w:ilvl w:val="0"/>
+          <w:numId w:val="1"/>
+        </w:numPr>
+        <w:rPr>
+          <w:rFonts w:ascii="Arial" w:hAnsi="Arial" w:cs="Arial"/>
+          <w:b/>
+          <w:bCs/>
+          <w:sz w:val="24"/>
+          <w:szCs w:val="24"/>
+        </w:rPr>
+      </w:pPr>
+      <w:r>
+        <w:rPr>
+          <w:rFonts w:ascii="Arial" w:hAnsi="Arial" w:cs="Arial"/>
+          <w:sz w:val="24"/>
+          <w:szCs w:val="24"/>
+        </w:rPr>
+        <w:t xml:space="preserve">In javascript zijn de functie geschreven in </w:t>
+      </w:r>
+      <w:r>
+        <w:rPr>
+          <w:rFonts w:ascii="Arial" w:hAnsi="Arial" w:cs="Arial"/>
+          <w:sz w:val="24"/>
+          <w:szCs w:val="24"/>
+        </w:rPr>
+        <w:t>CamelCase</w:t>
+      </w:r>
+    </w:p>
+    <w:p>
+      <w:pPr>
+        <w:pStyle w:val="Lijstalinea"/>
+        <w:numPr>
+          <w:ilvl w:val="0"/>
+          <w:numId w:val="1"/>
+        </w:numPr>
+        <w:rPr>
+          <w:rFonts w:ascii="Arial" w:hAnsi="Arial" w:cs="Arial"/>
+          <w:b/>
+          <w:bCs/>
+          <w:sz w:val="24"/>
+          <w:szCs w:val="24"/>
+        </w:rPr>
+      </w:pPr>
+      <w:r>
+        <w:rPr>
+          <w:rFonts w:ascii="Arial" w:hAnsi="Arial" w:cs="Arial"/>
+          <w:sz w:val="24"/>
+          <w:szCs w:val="24"/>
+        </w:rPr>
+        <w:t>Alle variabelen worden in snakecase geschreven</w:t>
       </w:r>
       <w:r>
         <w:rPr>
@@ -1149,7 +910,6 @@
         </w:rPr>
         <w:t xml:space="preserve">Definition of </w:t>
       </w:r>
-      <w:proofErr w:type="spellStart"/>
       <w:r>
         <w:rPr>
           <w:rFonts w:ascii="Arial" w:hAnsi="Arial" w:cs="Arial"/>
@@ -1166,7 +926,6 @@
         </w:rPr>
         <w:t>one</w:t>
       </w:r>
-      <w:proofErr w:type="spellEnd"/>
     </w:p>
     <w:p>
       <w:pPr>
@@ -1223,7 +982,6 @@
           <w:szCs w:val="24"/>
         </w:rPr>
       </w:pPr>
-      <w:proofErr w:type="spellStart"/>
       <w:r>
         <w:rPr>
           <w:rFonts w:ascii="Arial" w:hAnsi="Arial" w:cs="Arial"/>
@@ -1232,24 +990,22 @@
         </w:rPr>
         <w:t>Wireframes</w:t>
       </w:r>
-      <w:proofErr w:type="spellEnd"/>
-    </w:p>
-    <w:p>
-      <w:pPr>
-        <w:pStyle w:val="Lijstalinea"/>
-        <w:numPr>
-          <w:ilvl w:val="0"/>
-          <w:numId w:val="1"/>
-        </w:numPr>
-        <w:rPr>
-          <w:rFonts w:ascii="Arial" w:hAnsi="Arial" w:cs="Arial"/>
-          <w:b/>
-          <w:bCs/>
-          <w:sz w:val="24"/>
-          <w:szCs w:val="24"/>
-        </w:rPr>
-      </w:pPr>
-      <w:proofErr w:type="spellStart"/>
+    </w:p>
+    <w:p>
+      <w:pPr>
+        <w:pStyle w:val="Lijstalinea"/>
+        <w:numPr>
+          <w:ilvl w:val="0"/>
+          <w:numId w:val="1"/>
+        </w:numPr>
+        <w:rPr>
+          <w:rFonts w:ascii="Arial" w:hAnsi="Arial" w:cs="Arial"/>
+          <w:b/>
+          <w:bCs/>
+          <w:sz w:val="24"/>
+          <w:szCs w:val="24"/>
+        </w:rPr>
+      </w:pPr>
       <w:r>
         <w:rPr>
           <w:rFonts w:ascii="Arial" w:hAnsi="Arial" w:cs="Arial"/>
@@ -1258,7 +1014,6 @@
         </w:rPr>
         <w:t>Erd</w:t>
       </w:r>
-      <w:proofErr w:type="spellEnd"/>
     </w:p>
     <w:p>
       <w:pPr>
@@ -1378,6 +1133,30 @@
           <w:szCs w:val="24"/>
         </w:rPr>
         <w:t>Activity diagram</w:t>
+      </w:r>
+    </w:p>
+    <w:p>
+      <w:pPr>
+        <w:pStyle w:val="Lijstalinea"/>
+        <w:numPr>
+          <w:ilvl w:val="0"/>
+          <w:numId w:val="1"/>
+        </w:numPr>
+        <w:rPr>
+          <w:rFonts w:ascii="Arial" w:hAnsi="Arial" w:cs="Arial"/>
+          <w:b/>
+          <w:bCs/>
+          <w:sz w:val="24"/>
+          <w:szCs w:val="24"/>
+        </w:rPr>
+      </w:pPr>
+      <w:r>
+        <w:rPr>
+          <w:rFonts w:ascii="Arial" w:hAnsi="Arial" w:cs="Arial"/>
+          <w:sz w:val="24"/>
+          <w:szCs w:val="24"/>
+        </w:rPr>
+        <w:t>Planning</w:t>
       </w:r>
       <w:r>
         <w:rPr>
@@ -2384,7 +2163,6 @@
   <w:style w:type="character" w:default="1" w:styleId="Standaardalinea-lettertype">
     <w:name w:val="Default Paragraph Font"/>
     <w:uiPriority w:val="1"/>
-    <w:semiHidden/>
     <w:unhideWhenUsed/>
   </w:style>
   <w:style w:type="table" w:default="1" w:styleId="Standaardtabel">

</xml_diff>

<commit_message>
Definition of Done en Fun allemaal goed :)
</commit_message>
<xml_diff>
--- a/documentatie/Documentatie/Definition of Done.docx
+++ b/documentatie/Documentatie/Definition of Done.docx
@@ -11,7 +11,7 @@
           <w:bCs/>
           <w:sz w:val="24"/>
           <w:szCs w:val="24"/>
-          <w:lang w:val="en-NL"/>
+          <w:lang/>
         </w:rPr>
       </w:pPr>
       <w:r>
@@ -21,7 +21,7 @@
           <w:bCs/>
           <w:sz w:val="40"/>
           <w:szCs w:val="40"/>
-          <w:lang w:val="en-NL"/>
+          <w:lang/>
         </w:rPr>
         <w:t>Definition of Done</w:t>
       </w:r>
@@ -34,7 +34,7 @@
           <w:bCs/>
           <w:sz w:val="24"/>
           <w:szCs w:val="24"/>
-          <w:lang w:val="en-NL"/>
+          <w:lang/>
         </w:rPr>
       </w:pPr>
     </w:p>
@@ -59,7 +59,7 @@
                 <w:rFonts w:ascii="Arial" w:hAnsi="Arial" w:cs="Arial"/>
                 <w:sz w:val="24"/>
                 <w:szCs w:val="24"/>
-                <w:lang w:val="en-NL"/>
+                <w:lang/>
               </w:rPr>
             </w:pPr>
             <w:r>
@@ -69,7 +69,7 @@
                 <w:bCs/>
                 <w:sz w:val="24"/>
                 <w:szCs w:val="24"/>
-                <w:lang w:val="en-NL"/>
+                <w:lang/>
               </w:rPr>
               <w:t xml:space="preserve">Project: </w:t>
             </w:r>
@@ -78,7 +78,7 @@
                 <w:rFonts w:ascii="Arial" w:hAnsi="Arial" w:cs="Arial"/>
                 <w:sz w:val="24"/>
                 <w:szCs w:val="24"/>
-                <w:lang w:val="en-NL"/>
+                <w:lang/>
               </w:rPr>
               <w:t>Uneed-IT</w:t>
             </w:r>
@@ -106,7 +106,15 @@
                 <w:sz w:val="24"/>
                 <w:szCs w:val="24"/>
               </w:rPr>
-              <w:t>Vasco, Ramino, Aaron, kevin</w:t>
+              <w:t xml:space="preserve">Vasco, Ramino, Aaron, </w:t>
+            </w:r>
+            <w:r>
+              <w:rPr>
+                <w:rFonts w:ascii="Arial" w:hAnsi="Arial" w:cs="Arial"/>
+                <w:sz w:val="24"/>
+                <w:szCs w:val="24"/>
+              </w:rPr>
+              <w:t>Kevin</w:t>
             </w:r>
           </w:p>
         </w:tc>
@@ -448,22 +456,8 @@
           <w:szCs w:val="24"/>
           <w:shd w:val="clear" w:color="auto" w:fill="FFFFFF"/>
         </w:rPr>
-        <w:t>Als gebruiker wil ik een FAQ-pagina hebben, zodat ik antwoorden kan vinden op veelgestelde vragen.</w:t>
-      </w:r>
-    </w:p>
-    <w:p>
-      <w:pPr>
-        <w:pStyle w:val="Lijstalinea"/>
-        <w:numPr>
-          <w:ilvl w:val="0"/>
-          <w:numId w:val="1"/>
-        </w:numPr>
-        <w:rPr>
-          <w:rFonts w:ascii="Arial" w:hAnsi="Arial" w:cs="Arial"/>
-          <w:sz w:val="24"/>
-          <w:szCs w:val="24"/>
-        </w:rPr>
-      </w:pPr>
+        <w:t>Als gebruiker wil ik een FAQ-pagina hebben, zodat ik antwoorden kan vinden op veel</w:t>
+      </w:r>
       <w:r>
         <w:rPr>
           <w:rFonts w:ascii="Arial" w:hAnsi="Arial" w:cs="Arial"/>
@@ -472,6 +466,40 @@
           <w:szCs w:val="24"/>
           <w:shd w:val="clear" w:color="auto" w:fill="FFFFFF"/>
         </w:rPr>
+        <w:t xml:space="preserve"> </w:t>
+      </w:r>
+      <w:r>
+        <w:rPr>
+          <w:rFonts w:ascii="Arial" w:hAnsi="Arial" w:cs="Arial"/>
+          <w:color w:val="000000"/>
+          <w:sz w:val="24"/>
+          <w:szCs w:val="24"/>
+          <w:shd w:val="clear" w:color="auto" w:fill="FFFFFF"/>
+        </w:rPr>
+        <w:t>gestelde vragen.</w:t>
+      </w:r>
+    </w:p>
+    <w:p>
+      <w:pPr>
+        <w:pStyle w:val="Lijstalinea"/>
+        <w:numPr>
+          <w:ilvl w:val="0"/>
+          <w:numId w:val="1"/>
+        </w:numPr>
+        <w:rPr>
+          <w:rFonts w:ascii="Arial" w:hAnsi="Arial" w:cs="Arial"/>
+          <w:sz w:val="24"/>
+          <w:szCs w:val="24"/>
+        </w:rPr>
+      </w:pPr>
+      <w:r>
+        <w:rPr>
+          <w:rFonts w:ascii="Arial" w:hAnsi="Arial" w:cs="Arial"/>
+          <w:color w:val="000000"/>
+          <w:sz w:val="24"/>
+          <w:szCs w:val="24"/>
+          <w:shd w:val="clear" w:color="auto" w:fill="FFFFFF"/>
+        </w:rPr>
         <w:t>Als gebruiker wil ik de prijzen van reparaties en de verwachte duur ervan kunnen bekijken, zodat ik een idee krijg van de kosten en tijd die nodig zijn.</w:t>
       </w:r>
     </w:p>
@@ -538,7 +566,27 @@
           <w:szCs w:val="24"/>
           <w:shd w:val="clear" w:color="auto" w:fill="FFFFFF"/>
         </w:rPr>
-        <w:t>Als gebruiker wil ik reviews van klanten over het bedrijf zien, zodat ik de reputatie van U Need IT kan beoordelen.</w:t>
+        <w:t>Als gebruiker wil ik reviews van klanten over het bedrijf zien, zodat ik de reputatie van UNeed</w:t>
+      </w:r>
+      <w:r>
+        <w:rPr>
+          <w:rFonts w:ascii="Arial" w:hAnsi="Arial" w:cs="Arial"/>
+          <w:color w:val="000000"/>
+          <w:sz w:val="24"/>
+          <w:szCs w:val="24"/>
+          <w:shd w:val="clear" w:color="auto" w:fill="FFFFFF"/>
+        </w:rPr>
+        <w:t>-</w:t>
+      </w:r>
+      <w:r>
+        <w:rPr>
+          <w:rFonts w:ascii="Arial" w:hAnsi="Arial" w:cs="Arial"/>
+          <w:color w:val="000000"/>
+          <w:sz w:val="24"/>
+          <w:szCs w:val="24"/>
+          <w:shd w:val="clear" w:color="auto" w:fill="FFFFFF"/>
+        </w:rPr>
+        <w:t>IT kan beoordelen.</w:t>
       </w:r>
     </w:p>
     <w:p>
@@ -778,7 +826,15 @@
           <w:sz w:val="24"/>
           <w:szCs w:val="24"/>
         </w:rPr>
-        <w:t xml:space="preserve"> semi-PascalCase</w:t>
+        <w:t xml:space="preserve"> semi-</w:t>
+      </w:r>
+      <w:r>
+        <w:rPr>
+          <w:rFonts w:ascii="Arial" w:hAnsi="Arial" w:cs="Arial"/>
+          <w:sz w:val="24"/>
+          <w:szCs w:val="24"/>
+        </w:rPr>
+        <w:t>Pascal Case</w:t>
       </w:r>
     </w:p>
     <w:p>
@@ -810,7 +866,7 @@
           <w:sz w:val="24"/>
           <w:szCs w:val="24"/>
         </w:rPr>
-        <w:t>CamelCase</w:t>
+        <w:t>Camel Case</w:t>
       </w:r>
     </w:p>
     <w:p>
@@ -842,7 +898,23 @@
           <w:sz w:val="24"/>
           <w:szCs w:val="24"/>
         </w:rPr>
-        <w:t xml:space="preserve"> als worden met dezelfde letter eindigen word het een hoofdletter</w:t>
+        <w:t xml:space="preserve"> als worden met dezelfde letter eindigen word</w:t>
+      </w:r>
+      <w:r>
+        <w:rPr>
+          <w:rFonts w:ascii="Arial" w:hAnsi="Arial" w:cs="Arial"/>
+          <w:sz w:val="24"/>
+          <w:szCs w:val="24"/>
+        </w:rPr>
+        <w:t>t</w:t>
+      </w:r>
+      <w:r>
+        <w:rPr>
+          <w:rFonts w:ascii="Arial" w:hAnsi="Arial" w:cs="Arial"/>
+          <w:sz w:val="24"/>
+          <w:szCs w:val="24"/>
+        </w:rPr>
+        <w:t xml:space="preserve"> het een hoofdletter</w:t>
       </w:r>
     </w:p>
     <w:p>
@@ -2163,6 +2235,7 @@
   <w:style w:type="character" w:default="1" w:styleId="Standaardalinea-lettertype">
     <w:name w:val="Default Paragraph Font"/>
     <w:uiPriority w:val="1"/>
+    <w:semiHidden/>
     <w:unhideWhenUsed/>
   </w:style>
   <w:style w:type="table" w:default="1" w:styleId="Standaardtabel">

</xml_diff>